<commit_message>
update WP and S
</commit_message>
<xml_diff>
--- a/doc/ОК14_РП_Технології програмування.docx
+++ b/doc/ОК14_РП_Технології програмування.docx
@@ -2572,16 +2572,7 @@
           <w:szCs w:val="28"/>
           <w:lang w:val="en-US"/>
         </w:rPr>
-        <w:t xml:space="preserve">Programming </w:t>
-      </w:r>
-      <w:r>
-        <w:rPr>
-          <w:b/>
-          <w:color w:val="000000"/>
-          <w:szCs w:val="28"/>
-          <w:lang w:val="en-US"/>
-        </w:rPr>
-        <w:t>technologies</w:t>
+        <w:t>Programming technologies</w:t>
       </w:r>
     </w:p>
     <w:p>
@@ -3362,7 +3353,7 @@
                 <w:szCs w:val="28"/>
                 <w:lang w:val="en-US"/>
               </w:rPr>
-              <w:t>3</w:t>
+              <w:t>1</w:t>
             </w:r>
           </w:p>
         </w:tc>
@@ -4773,20 +4764,6 @@
     </w:p>
     <w:p>
       <w:pPr>
-        <w:tabs>
-          <w:tab w:val="left" w:pos="284"/>
-          <w:tab w:val="left" w:pos="567"/>
-        </w:tabs>
-        <w:ind w:firstLine="567"/>
-        <w:jc w:val="both"/>
-        <w:rPr>
-          <w:iCs/>
-          <w:lang w:val="uk-UA"/>
-        </w:rPr>
-      </w:pPr>
-    </w:p>
-    <w:p>
-      <w:pPr>
         <w:pStyle w:val="Heading1"/>
       </w:pPr>
       <w:r>
@@ -5690,7 +5667,7 @@
         <w:widowControl w:val="0"/>
         <w:numPr>
           <w:ilvl w:val="0"/>
-          <w:numId w:val="5"/>
+          <w:numId w:val="14"/>
         </w:numPr>
         <w:autoSpaceDE w:val="0"/>
         <w:jc w:val="both"/>
@@ -5710,7 +5687,7 @@
         <w:widowControl w:val="0"/>
         <w:numPr>
           <w:ilvl w:val="0"/>
-          <w:numId w:val="5"/>
+          <w:numId w:val="14"/>
         </w:numPr>
         <w:autoSpaceDE w:val="0"/>
         <w:jc w:val="both"/>
@@ -5736,7 +5713,7 @@
         <w:widowControl w:val="0"/>
         <w:numPr>
           <w:ilvl w:val="0"/>
-          <w:numId w:val="5"/>
+          <w:numId w:val="14"/>
         </w:numPr>
         <w:autoSpaceDE w:val="0"/>
         <w:jc w:val="both"/>
@@ -5753,7 +5730,7 @@
         <w:widowControl w:val="0"/>
         <w:numPr>
           <w:ilvl w:val="0"/>
-          <w:numId w:val="5"/>
+          <w:numId w:val="14"/>
         </w:numPr>
         <w:autoSpaceDE w:val="0"/>
         <w:jc w:val="both"/>
@@ -5770,7 +5747,7 @@
         <w:widowControl w:val="0"/>
         <w:numPr>
           <w:ilvl w:val="0"/>
-          <w:numId w:val="5"/>
+          <w:numId w:val="14"/>
         </w:numPr>
         <w:autoSpaceDE w:val="0"/>
         <w:jc w:val="both"/>
@@ -5787,7 +5764,7 @@
         <w:widowControl w:val="0"/>
         <w:numPr>
           <w:ilvl w:val="0"/>
-          <w:numId w:val="5"/>
+          <w:numId w:val="14"/>
         </w:numPr>
         <w:autoSpaceDE w:val="0"/>
         <w:jc w:val="both"/>
@@ -5804,7 +5781,7 @@
         <w:widowControl w:val="0"/>
         <w:numPr>
           <w:ilvl w:val="0"/>
-          <w:numId w:val="5"/>
+          <w:numId w:val="14"/>
         </w:numPr>
         <w:autoSpaceDE w:val="0"/>
         <w:jc w:val="both"/>
@@ -5852,13 +5829,9 @@
         <w:pStyle w:val="ListParagraph"/>
         <w:numPr>
           <w:ilvl w:val="0"/>
-          <w:numId w:val="4"/>
+          <w:numId w:val="15"/>
         </w:numPr>
-        <w:tabs>
-          <w:tab w:val="left" w:pos="0"/>
-        </w:tabs>
         <w:spacing w:after="0" w:line="240" w:lineRule="auto"/>
-        <w:ind w:left="1418"/>
         <w:jc w:val="both"/>
       </w:pPr>
       <w:r>
@@ -5897,13 +5870,9 @@
         <w:pStyle w:val="ListParagraph"/>
         <w:numPr>
           <w:ilvl w:val="0"/>
-          <w:numId w:val="4"/>
+          <w:numId w:val="15"/>
         </w:numPr>
-        <w:tabs>
-          <w:tab w:val="left" w:pos="0"/>
-        </w:tabs>
         <w:spacing w:after="0" w:line="240" w:lineRule="auto"/>
-        <w:ind w:left="1418"/>
         <w:jc w:val="both"/>
       </w:pPr>
       <w:r>
@@ -5922,13 +5891,9 @@
         <w:pStyle w:val="ListParagraph"/>
         <w:numPr>
           <w:ilvl w:val="0"/>
-          <w:numId w:val="4"/>
+          <w:numId w:val="15"/>
         </w:numPr>
-        <w:tabs>
-          <w:tab w:val="left" w:pos="0"/>
-        </w:tabs>
         <w:spacing w:after="0" w:line="240" w:lineRule="auto"/>
-        <w:ind w:left="1418"/>
         <w:jc w:val="both"/>
       </w:pPr>
       <w:r>
@@ -5947,13 +5912,9 @@
         <w:pStyle w:val="ListParagraph"/>
         <w:numPr>
           <w:ilvl w:val="0"/>
-          <w:numId w:val="4"/>
+          <w:numId w:val="15"/>
         </w:numPr>
-        <w:tabs>
-          <w:tab w:val="left" w:pos="0"/>
-        </w:tabs>
         <w:spacing w:after="0" w:line="240" w:lineRule="auto"/>
-        <w:ind w:left="1418"/>
         <w:jc w:val="both"/>
       </w:pPr>
       <w:r>
@@ -5972,13 +5933,9 @@
         <w:pStyle w:val="ListParagraph"/>
         <w:numPr>
           <w:ilvl w:val="0"/>
-          <w:numId w:val="4"/>
+          <w:numId w:val="15"/>
         </w:numPr>
-        <w:tabs>
-          <w:tab w:val="left" w:pos="0"/>
-        </w:tabs>
         <w:spacing w:after="0" w:line="240" w:lineRule="auto"/>
-        <w:ind w:left="1418"/>
         <w:jc w:val="both"/>
       </w:pPr>
       <w:r>
@@ -5997,15 +5954,13 @@
         <w:pStyle w:val="ListParagraph"/>
         <w:numPr>
           <w:ilvl w:val="0"/>
-          <w:numId w:val="4"/>
+          <w:numId w:val="15"/>
         </w:numPr>
         <w:tabs>
-          <w:tab w:val="left" w:pos="0"/>
           <w:tab w:val="left" w:pos="284"/>
           <w:tab w:val="left" w:pos="567"/>
         </w:tabs>
         <w:spacing w:line="240" w:lineRule="auto"/>
-        <w:ind w:left="1418"/>
         <w:jc w:val="both"/>
       </w:pPr>
       <w:r>
@@ -6025,15 +5980,13 @@
         <w:widowControl w:val="0"/>
         <w:numPr>
           <w:ilvl w:val="0"/>
-          <w:numId w:val="4"/>
+          <w:numId w:val="15"/>
         </w:numPr>
         <w:tabs>
-          <w:tab w:val="left" w:pos="0"/>
           <w:tab w:val="left" w:pos="284"/>
           <w:tab w:val="left" w:pos="567"/>
         </w:tabs>
         <w:spacing w:line="240" w:lineRule="auto"/>
-        <w:ind w:left="1418"/>
         <w:jc w:val="both"/>
       </w:pPr>
       <w:r>
@@ -6273,7 +6226,55 @@
         <w:rPr>
           <w:lang w:val="uk-UA"/>
         </w:rPr>
-        <w:t xml:space="preserve"> ЗВО може отримати від 33 до 40 балів. В тому випадку, коли ЗВО виконує всі завдання без грубих помилок, він може отримати від 24 до 32 балів. Якщо при виконанні білету ЗВО допускає грубі помилки і всі питання виконані менш ніж на половину, то він може отримати від 17 до 24 балів. При невиконанні хоча б одного завдання білету, ЗВО не може отримати більше 16 балів.</w:t>
+        <w:t xml:space="preserve"> ЗВО може отримати до </w:t>
+      </w:r>
+      <w:r>
+        <w:rPr>
+          <w:lang w:val="uk-UA"/>
+        </w:rPr>
+        <w:t>25</w:t>
+      </w:r>
+      <w:r>
+        <w:rPr>
+          <w:lang w:val="uk-UA"/>
+        </w:rPr>
+        <w:t xml:space="preserve"> балів. В тому випадку, коли ЗВО виконує всі завдання без грубих помилок, він може отримати до </w:t>
+      </w:r>
+      <w:r>
+        <w:rPr>
+          <w:lang w:val="uk-UA"/>
+        </w:rPr>
+        <w:t>20</w:t>
+      </w:r>
+      <w:r>
+        <w:rPr>
+          <w:lang w:val="uk-UA"/>
+        </w:rPr>
+        <w:t xml:space="preserve"> балів. Якщо при виконанні білету ЗВО допускає грубі помилки і всі питання виконані менш ніж на половину, то він може отримати до </w:t>
+      </w:r>
+      <w:r>
+        <w:rPr>
+          <w:lang w:val="uk-UA"/>
+        </w:rPr>
+        <w:t>15</w:t>
+      </w:r>
+      <w:r>
+        <w:rPr>
+          <w:lang w:val="uk-UA"/>
+        </w:rPr>
+        <w:t xml:space="preserve"> балів. При невиконанні хоча б одного завдання білету, ЗВО не може отримати більше </w:t>
+      </w:r>
+      <w:r>
+        <w:rPr>
+          <w:lang w:val="uk-UA"/>
+        </w:rPr>
+        <w:t>10</w:t>
+      </w:r>
+      <w:r>
+        <w:rPr>
+          <w:lang w:val="uk-UA"/>
+        </w:rPr>
+        <w:t xml:space="preserve"> балів.</w:t>
       </w:r>
     </w:p>
     <w:p>
@@ -6294,19 +6295,6 @@
         </w:rPr>
         <w:t>Повторне складання екзамену з метою підвищення позитивної оцінки не дозволяється.</w:t>
       </w:r>
-    </w:p>
-    <w:p>
-      <w:pPr>
-        <w:tabs>
-          <w:tab w:val="left" w:pos="284"/>
-          <w:tab w:val="left" w:pos="567"/>
-        </w:tabs>
-        <w:ind w:firstLine="567"/>
-        <w:jc w:val="both"/>
-        <w:rPr>
-          <w:lang w:val="uk-UA"/>
-        </w:rPr>
-      </w:pPr>
     </w:p>
     <w:p>
       <w:pPr>
@@ -6606,6 +6594,21 @@
       <w:pPr>
         <w:pStyle w:val="ListParagraph"/>
         <w:spacing w:before="280" w:after="280" w:line="240" w:lineRule="auto"/>
+        <w:ind w:left="0" w:firstLine="709"/>
+        <w:jc w:val="both"/>
+        <w:rPr>
+          <w:rFonts w:ascii="Times New Roman" w:hAnsi="Times New Roman" w:cs="Times New Roman"/>
+          <w:b/>
+          <w:sz w:val="28"/>
+          <w:szCs w:val="28"/>
+          <w:lang w:val="uk-UA" w:eastAsia="ru-RU"/>
+        </w:rPr>
+      </w:pPr>
+    </w:p>
+    <w:p>
+      <w:pPr>
+        <w:pStyle w:val="ListParagraph"/>
+        <w:spacing w:before="280" w:after="280" w:line="240" w:lineRule="auto"/>
         <w:ind w:left="0"/>
         <w:jc w:val="center"/>
         <w:rPr>
@@ -7855,24 +7858,10 @@
     </w:p>
     <w:p>
       <w:pPr>
-        <w:pStyle w:val="ListParagraph"/>
-        <w:spacing w:before="280" w:after="280" w:line="240" w:lineRule="auto"/>
-        <w:ind w:left="0" w:firstLine="709"/>
-        <w:jc w:val="both"/>
-        <w:rPr>
-          <w:rFonts w:ascii="Times New Roman" w:hAnsi="Times New Roman" w:cs="Times New Roman"/>
-          <w:bCs/>
-          <w:sz w:val="28"/>
-          <w:szCs w:val="28"/>
-          <w:lang w:val="uk-UA" w:eastAsia="ru-RU"/>
-        </w:rPr>
-      </w:pPr>
-    </w:p>
-    <w:p>
-      <w:pPr>
         <w:pStyle w:val="Heading1"/>
       </w:pPr>
       <w:r>
+        <w:lastRenderedPageBreak/>
         <w:t>Структура навчальної дисципліни</w:t>
       </w:r>
     </w:p>
@@ -10670,7 +10659,7 @@
                 <w:szCs w:val="28"/>
                 <w:lang w:val="uk-UA" w:eastAsia="ru-RU"/>
               </w:rPr>
-              <w:t>2</w:t>
+              <w:t>14</w:t>
             </w:r>
           </w:p>
         </w:tc>
@@ -10713,7 +10702,7 @@
                 <w:szCs w:val="28"/>
                 <w:lang w:val="uk-UA" w:eastAsia="ru-RU"/>
               </w:rPr>
-              <w:t>11</w:t>
+              <w:t>90</w:t>
             </w:r>
           </w:p>
         </w:tc>
@@ -10934,21 +10923,6 @@
         </w:tc>
       </w:tr>
     </w:tbl>
-    <w:p>
-      <w:pPr>
-        <w:pStyle w:val="ListParagraph"/>
-        <w:spacing w:before="280" w:after="280" w:line="240" w:lineRule="auto"/>
-        <w:ind w:left="0" w:firstLine="709"/>
-        <w:jc w:val="both"/>
-        <w:rPr>
-          <w:rFonts w:ascii="Times New Roman" w:hAnsi="Times New Roman" w:cs="Times New Roman"/>
-          <w:bCs/>
-          <w:sz w:val="28"/>
-          <w:szCs w:val="28"/>
-          <w:lang w:val="uk-UA" w:eastAsia="ru-RU"/>
-        </w:rPr>
-      </w:pPr>
-    </w:p>
     <w:p>
       <w:pPr>
         <w:pStyle w:val="Heading1"/>
@@ -12171,70 +12145,9 @@
     </w:tbl>
     <w:p>
       <w:pPr>
-        <w:pStyle w:val="ListParagraph"/>
-        <w:spacing w:before="280" w:after="280" w:line="240" w:lineRule="auto"/>
-        <w:ind w:left="0" w:firstLine="709"/>
-        <w:jc w:val="both"/>
-        <w:rPr>
-          <w:rFonts w:ascii="Times New Roman" w:hAnsi="Times New Roman" w:cs="Times New Roman"/>
-          <w:bCs/>
-          <w:sz w:val="28"/>
-          <w:szCs w:val="28"/>
-          <w:lang w:val="uk-UA" w:eastAsia="ru-RU"/>
-        </w:rPr>
-      </w:pPr>
-    </w:p>
-    <w:p>
-      <w:pPr>
-        <w:pStyle w:val="ListParagraph"/>
-        <w:spacing w:before="280" w:after="280" w:line="240" w:lineRule="auto"/>
-        <w:ind w:left="0" w:firstLine="709"/>
-        <w:jc w:val="both"/>
-        <w:rPr>
-          <w:rFonts w:ascii="Times New Roman" w:hAnsi="Times New Roman" w:cs="Times New Roman"/>
-          <w:bCs/>
-          <w:sz w:val="28"/>
-          <w:szCs w:val="28"/>
-          <w:lang w:val="uk-UA" w:eastAsia="ru-RU"/>
-        </w:rPr>
-      </w:pPr>
-    </w:p>
-    <w:p>
-      <w:pPr>
-        <w:pStyle w:val="ListParagraph"/>
-        <w:spacing w:before="280" w:after="280" w:line="240" w:lineRule="auto"/>
-        <w:ind w:left="0" w:firstLine="709"/>
-        <w:jc w:val="both"/>
-        <w:rPr>
-          <w:rFonts w:ascii="Times New Roman" w:hAnsi="Times New Roman" w:cs="Times New Roman"/>
-          <w:bCs/>
-          <w:sz w:val="28"/>
-          <w:szCs w:val="28"/>
-          <w:lang w:val="uk-UA" w:eastAsia="ru-RU"/>
-        </w:rPr>
-      </w:pPr>
-    </w:p>
-    <w:p>
-      <w:pPr>
-        <w:pStyle w:val="ListParagraph"/>
-        <w:spacing w:before="280" w:after="280" w:line="240" w:lineRule="auto"/>
-        <w:ind w:left="0" w:firstLine="709"/>
-        <w:jc w:val="both"/>
-        <w:rPr>
-          <w:rFonts w:ascii="Times New Roman" w:hAnsi="Times New Roman" w:cs="Times New Roman"/>
-          <w:bCs/>
-          <w:sz w:val="28"/>
-          <w:szCs w:val="28"/>
-          <w:lang w:val="uk-UA" w:eastAsia="ru-RU"/>
-        </w:rPr>
-      </w:pPr>
-    </w:p>
-    <w:p>
-      <w:pPr>
         <w:pStyle w:val="Heading1"/>
       </w:pPr>
       <w:r>
-        <w:lastRenderedPageBreak/>
         <w:t>Теми лабораторних робіт</w:t>
       </w:r>
     </w:p>
@@ -12956,6 +12869,7 @@
         <w:pStyle w:val="Heading1"/>
       </w:pPr>
       <w:r>
+        <w:lastRenderedPageBreak/>
         <w:t>Самостійна робота</w:t>
       </w:r>
     </w:p>
@@ -14265,21 +14179,6 @@
     </w:tbl>
     <w:p>
       <w:pPr>
-        <w:pStyle w:val="ListParagraph"/>
-        <w:spacing w:before="280" w:after="280" w:line="240" w:lineRule="auto"/>
-        <w:ind w:left="0" w:firstLine="709"/>
-        <w:jc w:val="both"/>
-        <w:rPr>
-          <w:rFonts w:ascii="Times New Roman" w:hAnsi="Times New Roman" w:cs="Times New Roman"/>
-          <w:bCs/>
-          <w:sz w:val="28"/>
-          <w:szCs w:val="28"/>
-          <w:lang w:val="uk-UA" w:eastAsia="ru-RU"/>
-        </w:rPr>
-      </w:pPr>
-    </w:p>
-    <w:p>
-      <w:pPr>
         <w:pStyle w:val="Heading1"/>
       </w:pPr>
       <w:r>
@@ -14425,32 +14324,7 @@
             <w:szCs w:val="28"/>
             <w:lang w:val="uk-UA"/>
           </w:rPr>
-          <w:t>Оцінювання зн</w:t>
-        </w:r>
-        <w:r>
-          <w:rPr>
-            <w:rStyle w:val="Hyperlink"/>
-            <w:szCs w:val="28"/>
-            <w:lang w:val="uk-UA"/>
-          </w:rPr>
-          <w:t>а</w:t>
-        </w:r>
-        <w:r>
-          <w:rPr>
-            <w:rStyle w:val="Hyperlink"/>
-            <w:szCs w:val="28"/>
-            <w:lang w:val="uk-UA"/>
-          </w:rPr>
-          <w:t xml:space="preserve">нь ЗВО здійснюється відповідно до положення «Про поточне та підсумкове оцінювання знань здобувачів вищої освіти Національного </w:t>
-        </w:r>
-        <w:r>
-          <w:rPr>
-            <w:rStyle w:val="Hyperlink"/>
-            <w:szCs w:val="28"/>
-            <w:lang w:val="uk-UA"/>
-          </w:rPr>
-          <w:lastRenderedPageBreak/>
-          <w:t>університету «Чернігівська політехніка»</w:t>
+          <w:t>Оцінювання знань ЗВО здійснюється відповідно до положення «Про поточне та підсумкове оцінювання знань здобувачів вищої освіти Національного університету «Чернігівська політехніка»</w:t>
         </w:r>
       </w:hyperlink>
       <w:r>
@@ -14508,6 +14382,136 @@
     </w:p>
     <w:p>
       <w:pPr>
+        <w:pStyle w:val="ListParagraph"/>
+        <w:widowControl w:val="0"/>
+        <w:numPr>
+          <w:ilvl w:val="0"/>
+          <w:numId w:val="16"/>
+        </w:numPr>
+        <w:pBdr>
+          <w:top w:val="nil"/>
+          <w:left w:val="nil"/>
+          <w:bottom w:val="nil"/>
+          <w:right w:val="nil"/>
+          <w:between w:val="nil"/>
+        </w:pBdr>
+        <w:shd w:val="clear" w:color="auto" w:fill="FFFFFF" w:themeFill="background1"/>
+        <w:jc w:val="both"/>
+        <w:rPr>
+          <w:rFonts w:ascii="Times New Roman" w:hAnsi="Times New Roman" w:cs="Times New Roman"/>
+          <w:color w:val="000000"/>
+          <w:sz w:val="28"/>
+          <w:szCs w:val="28"/>
+          <w:lang w:val="uk-UA"/>
+        </w:rPr>
+      </w:pPr>
+      <w:r>
+        <w:rPr>
+          <w:rFonts w:ascii="Times New Roman" w:hAnsi="Times New Roman" w:cs="Times New Roman"/>
+          <w:color w:val="000000"/>
+          <w:sz w:val="28"/>
+          <w:szCs w:val="28"/>
+          <w:lang w:val="uk-UA"/>
+        </w:rPr>
+        <w:t>поточний контроль на лабораторних заняттях (діалог, опитування, тестування, оцінка правильності самостійності та своєчасності виконання лабораторних робіт);</w:t>
+      </w:r>
+    </w:p>
+    <w:p>
+      <w:pPr>
+        <w:pStyle w:val="ListParagraph"/>
+        <w:numPr>
+          <w:ilvl w:val="0"/>
+          <w:numId w:val="16"/>
+        </w:numPr>
+        <w:pBdr>
+          <w:top w:val="nil"/>
+          <w:left w:val="nil"/>
+          <w:bottom w:val="nil"/>
+          <w:right w:val="nil"/>
+          <w:between w:val="nil"/>
+        </w:pBdr>
+        <w:shd w:val="clear" w:color="auto" w:fill="FFFFFF" w:themeFill="background1"/>
+        <w:tabs>
+          <w:tab w:val="left" w:pos="851"/>
+        </w:tabs>
+        <w:jc w:val="both"/>
+        <w:rPr>
+          <w:rFonts w:ascii="Times New Roman" w:hAnsi="Times New Roman" w:cs="Times New Roman"/>
+          <w:color w:val="000000"/>
+          <w:sz w:val="28"/>
+          <w:szCs w:val="28"/>
+          <w:lang w:val="uk-UA"/>
+        </w:rPr>
+      </w:pPr>
+      <w:r>
+        <w:rPr>
+          <w:rFonts w:ascii="Times New Roman" w:hAnsi="Times New Roman" w:cs="Times New Roman"/>
+          <w:color w:val="000000"/>
+          <w:sz w:val="28"/>
+          <w:szCs w:val="28"/>
+          <w:lang w:val="uk-UA"/>
+        </w:rPr>
+        <w:t>оцінка за розрахунково-графічну роботу;</w:t>
+      </w:r>
+    </w:p>
+    <w:p>
+      <w:pPr>
+        <w:pStyle w:val="ListParagraph"/>
+        <w:widowControl w:val="0"/>
+        <w:numPr>
+          <w:ilvl w:val="0"/>
+          <w:numId w:val="16"/>
+        </w:numPr>
+        <w:pBdr>
+          <w:top w:val="nil"/>
+          <w:left w:val="nil"/>
+          <w:bottom w:val="nil"/>
+          <w:right w:val="nil"/>
+          <w:between w:val="nil"/>
+        </w:pBdr>
+        <w:shd w:val="clear" w:color="auto" w:fill="FFFFFF" w:themeFill="background1"/>
+        <w:jc w:val="both"/>
+        <w:rPr>
+          <w:rFonts w:ascii="Times New Roman" w:hAnsi="Times New Roman" w:cs="Times New Roman"/>
+          <w:color w:val="000000"/>
+          <w:sz w:val="28"/>
+          <w:szCs w:val="28"/>
+          <w:lang w:val="uk-UA"/>
+        </w:rPr>
+      </w:pPr>
+      <w:r>
+        <w:rPr>
+          <w:rFonts w:ascii="Times New Roman" w:hAnsi="Times New Roman" w:cs="Times New Roman"/>
+          <w:color w:val="000000"/>
+          <w:sz w:val="28"/>
+          <w:szCs w:val="28"/>
+          <w:lang w:val="uk-UA"/>
+        </w:rPr>
+        <w:t>підсумковий контроль (</w:t>
+      </w:r>
+      <w:r>
+        <w:rPr>
+          <w:rFonts w:ascii="Times New Roman" w:hAnsi="Times New Roman" w:cs="Times New Roman"/>
+          <w:color w:val="000000"/>
+          <w:sz w:val="28"/>
+          <w:szCs w:val="28"/>
+          <w:lang w:val="uk-UA"/>
+        </w:rPr>
+        <w:t>3</w:t>
+      </w:r>
+      <w:r>
+        <w:rPr>
+          <w:rFonts w:ascii="Times New Roman" w:hAnsi="Times New Roman" w:cs="Times New Roman"/>
+          <w:color w:val="000000"/>
+          <w:sz w:val="28"/>
+          <w:szCs w:val="28"/>
+          <w:lang w:val="uk-UA"/>
+        </w:rPr>
+        <w:t>-й семестр - екзамен).</w:t>
+      </w:r>
+    </w:p>
+    <w:p>
+      <w:pPr>
         <w:widowControl w:val="0"/>
         <w:pBdr>
           <w:top w:val="nil"/>
@@ -14531,37 +14535,25 @@
           <w:szCs w:val="28"/>
           <w:lang w:val="uk-UA"/>
         </w:rPr>
-        <w:t>- поточний контроль на лабораторних заняттях (діалог, опитування, тестування, оцінка правильності самостійності та своєчасності виконання лабораторних робіт);</w:t>
-      </w:r>
-    </w:p>
-    <w:p>
-      <w:pPr>
-        <w:pBdr>
-          <w:top w:val="nil"/>
-          <w:left w:val="nil"/>
-          <w:bottom w:val="nil"/>
-          <w:right w:val="nil"/>
-          <w:between w:val="nil"/>
-        </w:pBdr>
-        <w:shd w:val="clear" w:color="auto" w:fill="FFFFFF" w:themeFill="background1"/>
-        <w:tabs>
-          <w:tab w:val="left" w:pos="851"/>
-        </w:tabs>
-        <w:ind w:left="567"/>
-        <w:jc w:val="both"/>
+        <w:t xml:space="preserve">Для діагностики знань використовується </w:t>
+      </w:r>
+      <w:proofErr w:type="spellStart"/>
+      <w:r>
         <w:rPr>
           <w:color w:val="000000"/>
           <w:szCs w:val="28"/>
           <w:lang w:val="uk-UA"/>
         </w:rPr>
-      </w:pPr>
+        <w:t>модульно</w:t>
+      </w:r>
+      <w:proofErr w:type="spellEnd"/>
       <w:r>
         <w:rPr>
           <w:color w:val="000000"/>
           <w:szCs w:val="28"/>
           <w:lang w:val="uk-UA"/>
         </w:rPr>
-        <w:t>- оцінка за розрахунково-графічну роботу;</w:t>
+        <w:t>-рейтингова система зі 100-бальною шкалою оцінювання.</w:t>
       </w:r>
     </w:p>
     <w:p>
@@ -14589,23 +14581,7 @@
           <w:szCs w:val="28"/>
           <w:lang w:val="uk-UA"/>
         </w:rPr>
-        <w:t>- підсумковий контроль (</w:t>
-      </w:r>
-      <w:r>
-        <w:rPr>
-          <w:color w:val="000000"/>
-          <w:szCs w:val="28"/>
-          <w:lang w:val="uk-UA"/>
-        </w:rPr>
-        <w:t>3</w:t>
-      </w:r>
-      <w:r>
-        <w:rPr>
-          <w:color w:val="000000"/>
-          <w:szCs w:val="28"/>
-          <w:lang w:val="uk-UA"/>
-        </w:rPr>
-        <w:t>-й семестр - екзамен).</w:t>
+        <w:t>Поточний контроль проводиться шляхом спілкування із ЗВО під час лекцій, лабораторних занять, захисту РГР, оцінювання виконання самостійної роботи.</w:t>
       </w:r>
     </w:p>
     <w:p>
@@ -14633,80 +14609,7 @@
           <w:szCs w:val="28"/>
           <w:lang w:val="uk-UA"/>
         </w:rPr>
-        <w:t xml:space="preserve">Для діагностики знань використовується </w:t>
-      </w:r>
-      <w:proofErr w:type="spellStart"/>
-      <w:r>
-        <w:rPr>
-          <w:color w:val="000000"/>
-          <w:szCs w:val="28"/>
-          <w:lang w:val="uk-UA"/>
-        </w:rPr>
-        <w:t>модульно</w:t>
-      </w:r>
-      <w:proofErr w:type="spellEnd"/>
-      <w:r>
-        <w:rPr>
-          <w:color w:val="000000"/>
-          <w:szCs w:val="28"/>
-          <w:lang w:val="uk-UA"/>
-        </w:rPr>
-        <w:t>-рейтингова система зі 100-бальною шкалою оцінювання.</w:t>
-      </w:r>
-    </w:p>
-    <w:p>
-      <w:pPr>
-        <w:widowControl w:val="0"/>
-        <w:pBdr>
-          <w:top w:val="nil"/>
-          <w:left w:val="nil"/>
-          <w:bottom w:val="nil"/>
-          <w:right w:val="nil"/>
-          <w:between w:val="nil"/>
-        </w:pBdr>
-        <w:shd w:val="clear" w:color="auto" w:fill="FFFFFF" w:themeFill="background1"/>
-        <w:ind w:left="1" w:firstLineChars="202" w:firstLine="566"/>
-        <w:jc w:val="both"/>
-        <w:rPr>
-          <w:color w:val="000000"/>
-          <w:szCs w:val="28"/>
-          <w:lang w:val="uk-UA"/>
-        </w:rPr>
-      </w:pPr>
-      <w:r>
-        <w:rPr>
-          <w:color w:val="000000"/>
-          <w:szCs w:val="28"/>
-          <w:lang w:val="uk-UA"/>
-        </w:rPr>
-        <w:t>Поточний контроль проводиться шляхом спілкування із ЗВО під час лекцій, лабораторних занять, захисту РГР, оцінювання виконання самостійної роботи.</w:t>
-      </w:r>
-    </w:p>
-    <w:p>
-      <w:pPr>
-        <w:widowControl w:val="0"/>
-        <w:pBdr>
-          <w:top w:val="nil"/>
-          <w:left w:val="nil"/>
-          <w:bottom w:val="nil"/>
-          <w:right w:val="nil"/>
-          <w:between w:val="nil"/>
-        </w:pBdr>
-        <w:shd w:val="clear" w:color="auto" w:fill="FFFFFF" w:themeFill="background1"/>
-        <w:ind w:left="1" w:firstLineChars="202" w:firstLine="566"/>
-        <w:jc w:val="both"/>
-        <w:rPr>
-          <w:color w:val="000000"/>
-          <w:szCs w:val="28"/>
-          <w:lang w:val="uk-UA"/>
-        </w:rPr>
-      </w:pPr>
-      <w:r>
-        <w:rPr>
-          <w:color w:val="000000"/>
-          <w:szCs w:val="28"/>
-          <w:lang w:val="uk-UA"/>
-        </w:rPr>
+        <w:lastRenderedPageBreak/>
         <w:t>Бали отримані під час модульного контролю дораховуються до суми балів отриманих під час поточного контролю.</w:t>
       </w:r>
     </w:p>
@@ -16479,7 +16382,6 @@
         <w:pStyle w:val="Heading1"/>
       </w:pPr>
       <w:r>
-        <w:lastRenderedPageBreak/>
         <w:t>Інструменти, обладнання та програмне забезпечення, використання яких передбачає навчальна дисципліна</w:t>
       </w:r>
     </w:p>
@@ -16609,7 +16511,16 @@
           <w:szCs w:val="28"/>
           <w:lang w:val="uk-UA"/>
         </w:rPr>
-        <w:t>» включає:</w:t>
+        <w:t xml:space="preserve">» </w:t>
+      </w:r>
+      <w:r>
+        <w:rPr>
+          <w:color w:val="000000"/>
+          <w:szCs w:val="28"/>
+          <w:lang w:val="uk-UA"/>
+        </w:rPr>
+        <w:lastRenderedPageBreak/>
+        <w:t>включає:</w:t>
       </w:r>
     </w:p>
     <w:p>
@@ -16999,7 +16910,21 @@
         <w:rPr>
           <w:lang w:val="uk-UA"/>
         </w:rPr>
-        <w:t xml:space="preserve"> et </w:t>
+        <w:t xml:space="preserve"> </w:t>
+      </w:r>
+      <w:proofErr w:type="spellStart"/>
+      <w:r>
+        <w:rPr>
+          <w:lang w:val="uk-UA"/>
+        </w:rPr>
+        <w:t>et</w:t>
+      </w:r>
+      <w:proofErr w:type="spellEnd"/>
+      <w:r>
+        <w:rPr>
+          <w:lang w:val="uk-UA"/>
+        </w:rPr>
+        <w:t xml:space="preserve"> </w:t>
       </w:r>
       <w:proofErr w:type="spellStart"/>
       <w:r>
@@ -17936,7 +17861,6 @@
         <w:rPr>
           <w:lang w:val="uk-UA"/>
         </w:rPr>
-        <w:lastRenderedPageBreak/>
         <w:t>Slatkin</w:t>
       </w:r>
       <w:proofErr w:type="spellEnd"/>
@@ -18412,6 +18336,7 @@
           <w:szCs w:val="28"/>
           <w:lang w:val="uk-UA"/>
         </w:rPr>
+        <w:lastRenderedPageBreak/>
         <w:t xml:space="preserve">Національна бібліотека </w:t>
       </w:r>
       <w:proofErr w:type="spellStart"/>
@@ -18977,6 +18902,345 @@
     </w:lvl>
   </w:abstractNum>
   <w:abstractNum w:abstractNumId="6" w15:restartNumberingAfterBreak="0">
+    <w:nsid w:val="17055E9E"/>
+    <w:multiLevelType w:val="hybridMultilevel"/>
+    <w:tmpl w:val="374EF44C"/>
+    <w:lvl w:ilvl="0" w:tplc="38BAAF68">
+      <w:start w:val="1"/>
+      <w:numFmt w:val="bullet"/>
+      <w:lvlText w:val=""/>
+      <w:lvlJc w:val="left"/>
+      <w:pPr>
+        <w:ind w:left="1440" w:hanging="360"/>
+      </w:pPr>
+      <w:rPr>
+        <w:rFonts w:ascii="Symbol" w:hAnsi="Symbol" w:hint="default"/>
+      </w:rPr>
+    </w:lvl>
+    <w:lvl w:ilvl="1" w:tplc="04090003" w:tentative="1">
+      <w:start w:val="1"/>
+      <w:numFmt w:val="bullet"/>
+      <w:lvlText w:val="o"/>
+      <w:lvlJc w:val="left"/>
+      <w:pPr>
+        <w:ind w:left="2160" w:hanging="360"/>
+      </w:pPr>
+      <w:rPr>
+        <w:rFonts w:ascii="Courier New" w:hAnsi="Courier New" w:cs="Courier New" w:hint="default"/>
+      </w:rPr>
+    </w:lvl>
+    <w:lvl w:ilvl="2" w:tplc="04090005" w:tentative="1">
+      <w:start w:val="1"/>
+      <w:numFmt w:val="bullet"/>
+      <w:lvlText w:val=""/>
+      <w:lvlJc w:val="left"/>
+      <w:pPr>
+        <w:ind w:left="2880" w:hanging="360"/>
+      </w:pPr>
+      <w:rPr>
+        <w:rFonts w:ascii="Wingdings" w:hAnsi="Wingdings" w:hint="default"/>
+      </w:rPr>
+    </w:lvl>
+    <w:lvl w:ilvl="3" w:tplc="04090001" w:tentative="1">
+      <w:start w:val="1"/>
+      <w:numFmt w:val="bullet"/>
+      <w:lvlText w:val=""/>
+      <w:lvlJc w:val="left"/>
+      <w:pPr>
+        <w:ind w:left="3600" w:hanging="360"/>
+      </w:pPr>
+      <w:rPr>
+        <w:rFonts w:ascii="Symbol" w:hAnsi="Symbol" w:hint="default"/>
+      </w:rPr>
+    </w:lvl>
+    <w:lvl w:ilvl="4" w:tplc="04090003" w:tentative="1">
+      <w:start w:val="1"/>
+      <w:numFmt w:val="bullet"/>
+      <w:lvlText w:val="o"/>
+      <w:lvlJc w:val="left"/>
+      <w:pPr>
+        <w:ind w:left="4320" w:hanging="360"/>
+      </w:pPr>
+      <w:rPr>
+        <w:rFonts w:ascii="Courier New" w:hAnsi="Courier New" w:cs="Courier New" w:hint="default"/>
+      </w:rPr>
+    </w:lvl>
+    <w:lvl w:ilvl="5" w:tplc="04090005" w:tentative="1">
+      <w:start w:val="1"/>
+      <w:numFmt w:val="bullet"/>
+      <w:lvlText w:val=""/>
+      <w:lvlJc w:val="left"/>
+      <w:pPr>
+        <w:ind w:left="5040" w:hanging="360"/>
+      </w:pPr>
+      <w:rPr>
+        <w:rFonts w:ascii="Wingdings" w:hAnsi="Wingdings" w:hint="default"/>
+      </w:rPr>
+    </w:lvl>
+    <w:lvl w:ilvl="6" w:tplc="04090001" w:tentative="1">
+      <w:start w:val="1"/>
+      <w:numFmt w:val="bullet"/>
+      <w:lvlText w:val=""/>
+      <w:lvlJc w:val="left"/>
+      <w:pPr>
+        <w:ind w:left="5760" w:hanging="360"/>
+      </w:pPr>
+      <w:rPr>
+        <w:rFonts w:ascii="Symbol" w:hAnsi="Symbol" w:hint="default"/>
+      </w:rPr>
+    </w:lvl>
+    <w:lvl w:ilvl="7" w:tplc="04090003" w:tentative="1">
+      <w:start w:val="1"/>
+      <w:numFmt w:val="bullet"/>
+      <w:lvlText w:val="o"/>
+      <w:lvlJc w:val="left"/>
+      <w:pPr>
+        <w:ind w:left="6480" w:hanging="360"/>
+      </w:pPr>
+      <w:rPr>
+        <w:rFonts w:ascii="Courier New" w:hAnsi="Courier New" w:cs="Courier New" w:hint="default"/>
+      </w:rPr>
+    </w:lvl>
+    <w:lvl w:ilvl="8" w:tplc="04090005" w:tentative="1">
+      <w:start w:val="1"/>
+      <w:numFmt w:val="bullet"/>
+      <w:lvlText w:val=""/>
+      <w:lvlJc w:val="left"/>
+      <w:pPr>
+        <w:ind w:left="7200" w:hanging="360"/>
+      </w:pPr>
+      <w:rPr>
+        <w:rFonts w:ascii="Wingdings" w:hAnsi="Wingdings" w:hint="default"/>
+      </w:rPr>
+    </w:lvl>
+  </w:abstractNum>
+  <w:abstractNum w:abstractNumId="7" w15:restartNumberingAfterBreak="0">
+    <w:nsid w:val="1F163FFA"/>
+    <w:multiLevelType w:val="hybridMultilevel"/>
+    <w:tmpl w:val="3A82F994"/>
+    <w:lvl w:ilvl="0" w:tplc="38BAAF68">
+      <w:start w:val="1"/>
+      <w:numFmt w:val="bullet"/>
+      <w:lvlText w:val=""/>
+      <w:lvlJc w:val="left"/>
+      <w:pPr>
+        <w:ind w:left="720" w:hanging="360"/>
+      </w:pPr>
+      <w:rPr>
+        <w:rFonts w:ascii="Symbol" w:hAnsi="Symbol" w:hint="default"/>
+      </w:rPr>
+    </w:lvl>
+    <w:lvl w:ilvl="1" w:tplc="04090003" w:tentative="1">
+      <w:start w:val="1"/>
+      <w:numFmt w:val="bullet"/>
+      <w:lvlText w:val="o"/>
+      <w:lvlJc w:val="left"/>
+      <w:pPr>
+        <w:ind w:left="1440" w:hanging="360"/>
+      </w:pPr>
+      <w:rPr>
+        <w:rFonts w:ascii="Courier New" w:hAnsi="Courier New" w:cs="Courier New" w:hint="default"/>
+      </w:rPr>
+    </w:lvl>
+    <w:lvl w:ilvl="2" w:tplc="04090005" w:tentative="1">
+      <w:start w:val="1"/>
+      <w:numFmt w:val="bullet"/>
+      <w:lvlText w:val=""/>
+      <w:lvlJc w:val="left"/>
+      <w:pPr>
+        <w:ind w:left="2160" w:hanging="360"/>
+      </w:pPr>
+      <w:rPr>
+        <w:rFonts w:ascii="Wingdings" w:hAnsi="Wingdings" w:hint="default"/>
+      </w:rPr>
+    </w:lvl>
+    <w:lvl w:ilvl="3" w:tplc="04090001" w:tentative="1">
+      <w:start w:val="1"/>
+      <w:numFmt w:val="bullet"/>
+      <w:lvlText w:val=""/>
+      <w:lvlJc w:val="left"/>
+      <w:pPr>
+        <w:ind w:left="2880" w:hanging="360"/>
+      </w:pPr>
+      <w:rPr>
+        <w:rFonts w:ascii="Symbol" w:hAnsi="Symbol" w:hint="default"/>
+      </w:rPr>
+    </w:lvl>
+    <w:lvl w:ilvl="4" w:tplc="04090003" w:tentative="1">
+      <w:start w:val="1"/>
+      <w:numFmt w:val="bullet"/>
+      <w:lvlText w:val="o"/>
+      <w:lvlJc w:val="left"/>
+      <w:pPr>
+        <w:ind w:left="3600" w:hanging="360"/>
+      </w:pPr>
+      <w:rPr>
+        <w:rFonts w:ascii="Courier New" w:hAnsi="Courier New" w:cs="Courier New" w:hint="default"/>
+      </w:rPr>
+    </w:lvl>
+    <w:lvl w:ilvl="5" w:tplc="04090005" w:tentative="1">
+      <w:start w:val="1"/>
+      <w:numFmt w:val="bullet"/>
+      <w:lvlText w:val=""/>
+      <w:lvlJc w:val="left"/>
+      <w:pPr>
+        <w:ind w:left="4320" w:hanging="360"/>
+      </w:pPr>
+      <w:rPr>
+        <w:rFonts w:ascii="Wingdings" w:hAnsi="Wingdings" w:hint="default"/>
+      </w:rPr>
+    </w:lvl>
+    <w:lvl w:ilvl="6" w:tplc="04090001" w:tentative="1">
+      <w:start w:val="1"/>
+      <w:numFmt w:val="bullet"/>
+      <w:lvlText w:val=""/>
+      <w:lvlJc w:val="left"/>
+      <w:pPr>
+        <w:ind w:left="5040" w:hanging="360"/>
+      </w:pPr>
+      <w:rPr>
+        <w:rFonts w:ascii="Symbol" w:hAnsi="Symbol" w:hint="default"/>
+      </w:rPr>
+    </w:lvl>
+    <w:lvl w:ilvl="7" w:tplc="04090003" w:tentative="1">
+      <w:start w:val="1"/>
+      <w:numFmt w:val="bullet"/>
+      <w:lvlText w:val="o"/>
+      <w:lvlJc w:val="left"/>
+      <w:pPr>
+        <w:ind w:left="5760" w:hanging="360"/>
+      </w:pPr>
+      <w:rPr>
+        <w:rFonts w:ascii="Courier New" w:hAnsi="Courier New" w:cs="Courier New" w:hint="default"/>
+      </w:rPr>
+    </w:lvl>
+    <w:lvl w:ilvl="8" w:tplc="04090005" w:tentative="1">
+      <w:start w:val="1"/>
+      <w:numFmt w:val="bullet"/>
+      <w:lvlText w:val=""/>
+      <w:lvlJc w:val="left"/>
+      <w:pPr>
+        <w:ind w:left="6480" w:hanging="360"/>
+      </w:pPr>
+      <w:rPr>
+        <w:rFonts w:ascii="Wingdings" w:hAnsi="Wingdings" w:hint="default"/>
+      </w:rPr>
+    </w:lvl>
+  </w:abstractNum>
+  <w:abstractNum w:abstractNumId="8" w15:restartNumberingAfterBreak="0">
+    <w:nsid w:val="1FD86C45"/>
+    <w:multiLevelType w:val="hybridMultilevel"/>
+    <w:tmpl w:val="A2205438"/>
+    <w:lvl w:ilvl="0" w:tplc="38BAAF68">
+      <w:start w:val="1"/>
+      <w:numFmt w:val="bullet"/>
+      <w:lvlText w:val=""/>
+      <w:lvlJc w:val="left"/>
+      <w:pPr>
+        <w:ind w:left="1440" w:hanging="360"/>
+      </w:pPr>
+      <w:rPr>
+        <w:rFonts w:ascii="Symbol" w:hAnsi="Symbol" w:hint="default"/>
+      </w:rPr>
+    </w:lvl>
+    <w:lvl w:ilvl="1" w:tplc="FFFFFFFF" w:tentative="1">
+      <w:start w:val="1"/>
+      <w:numFmt w:val="bullet"/>
+      <w:lvlText w:val="o"/>
+      <w:lvlJc w:val="left"/>
+      <w:pPr>
+        <w:ind w:left="2160" w:hanging="360"/>
+      </w:pPr>
+      <w:rPr>
+        <w:rFonts w:ascii="Courier New" w:hAnsi="Courier New" w:cs="Courier New" w:hint="default"/>
+      </w:rPr>
+    </w:lvl>
+    <w:lvl w:ilvl="2" w:tplc="FFFFFFFF" w:tentative="1">
+      <w:start w:val="1"/>
+      <w:numFmt w:val="bullet"/>
+      <w:lvlText w:val=""/>
+      <w:lvlJc w:val="left"/>
+      <w:pPr>
+        <w:ind w:left="2880" w:hanging="360"/>
+      </w:pPr>
+      <w:rPr>
+        <w:rFonts w:ascii="Wingdings" w:hAnsi="Wingdings" w:hint="default"/>
+      </w:rPr>
+    </w:lvl>
+    <w:lvl w:ilvl="3" w:tplc="FFFFFFFF" w:tentative="1">
+      <w:start w:val="1"/>
+      <w:numFmt w:val="bullet"/>
+      <w:lvlText w:val=""/>
+      <w:lvlJc w:val="left"/>
+      <w:pPr>
+        <w:ind w:left="3600" w:hanging="360"/>
+      </w:pPr>
+      <w:rPr>
+        <w:rFonts w:ascii="Symbol" w:hAnsi="Symbol" w:hint="default"/>
+      </w:rPr>
+    </w:lvl>
+    <w:lvl w:ilvl="4" w:tplc="FFFFFFFF" w:tentative="1">
+      <w:start w:val="1"/>
+      <w:numFmt w:val="bullet"/>
+      <w:lvlText w:val="o"/>
+      <w:lvlJc w:val="left"/>
+      <w:pPr>
+        <w:ind w:left="4320" w:hanging="360"/>
+      </w:pPr>
+      <w:rPr>
+        <w:rFonts w:ascii="Courier New" w:hAnsi="Courier New" w:cs="Courier New" w:hint="default"/>
+      </w:rPr>
+    </w:lvl>
+    <w:lvl w:ilvl="5" w:tplc="FFFFFFFF" w:tentative="1">
+      <w:start w:val="1"/>
+      <w:numFmt w:val="bullet"/>
+      <w:lvlText w:val=""/>
+      <w:lvlJc w:val="left"/>
+      <w:pPr>
+        <w:ind w:left="5040" w:hanging="360"/>
+      </w:pPr>
+      <w:rPr>
+        <w:rFonts w:ascii="Wingdings" w:hAnsi="Wingdings" w:hint="default"/>
+      </w:rPr>
+    </w:lvl>
+    <w:lvl w:ilvl="6" w:tplc="FFFFFFFF" w:tentative="1">
+      <w:start w:val="1"/>
+      <w:numFmt w:val="bullet"/>
+      <w:lvlText w:val=""/>
+      <w:lvlJc w:val="left"/>
+      <w:pPr>
+        <w:ind w:left="5760" w:hanging="360"/>
+      </w:pPr>
+      <w:rPr>
+        <w:rFonts w:ascii="Symbol" w:hAnsi="Symbol" w:hint="default"/>
+      </w:rPr>
+    </w:lvl>
+    <w:lvl w:ilvl="7" w:tplc="FFFFFFFF" w:tentative="1">
+      <w:start w:val="1"/>
+      <w:numFmt w:val="bullet"/>
+      <w:lvlText w:val="o"/>
+      <w:lvlJc w:val="left"/>
+      <w:pPr>
+        <w:ind w:left="6480" w:hanging="360"/>
+      </w:pPr>
+      <w:rPr>
+        <w:rFonts w:ascii="Courier New" w:hAnsi="Courier New" w:cs="Courier New" w:hint="default"/>
+      </w:rPr>
+    </w:lvl>
+    <w:lvl w:ilvl="8" w:tplc="FFFFFFFF" w:tentative="1">
+      <w:start w:val="1"/>
+      <w:numFmt w:val="bullet"/>
+      <w:lvlText w:val=""/>
+      <w:lvlJc w:val="left"/>
+      <w:pPr>
+        <w:ind w:left="7200" w:hanging="360"/>
+      </w:pPr>
+      <w:rPr>
+        <w:rFonts w:ascii="Wingdings" w:hAnsi="Wingdings" w:hint="default"/>
+      </w:rPr>
+    </w:lvl>
+  </w:abstractNum>
+  <w:abstractNum w:abstractNumId="9" w15:restartNumberingAfterBreak="0">
     <w:nsid w:val="48396EFD"/>
     <w:multiLevelType w:val="multilevel"/>
     <w:tmpl w:val="623C24E6"/>
@@ -19098,7 +19362,7 @@
       </w:rPr>
     </w:lvl>
   </w:abstractNum>
-  <w:abstractNum w:abstractNumId="7" w15:restartNumberingAfterBreak="0">
+  <w:abstractNum w:abstractNumId="10" w15:restartNumberingAfterBreak="0">
     <w:nsid w:val="6271524F"/>
     <w:multiLevelType w:val="hybridMultilevel"/>
     <w:tmpl w:val="F028B904"/>
@@ -19184,7 +19448,7 @@
       </w:pPr>
     </w:lvl>
   </w:abstractNum>
-  <w:abstractNum w:abstractNumId="8" w15:restartNumberingAfterBreak="0">
+  <w:abstractNum w:abstractNumId="11" w15:restartNumberingAfterBreak="0">
     <w:nsid w:val="6E2607F3"/>
     <w:multiLevelType w:val="hybridMultilevel"/>
     <w:tmpl w:val="6790779C"/>
@@ -19270,7 +19534,7 @@
       </w:pPr>
     </w:lvl>
   </w:abstractNum>
-  <w:abstractNum w:abstractNumId="9" w15:restartNumberingAfterBreak="0">
+  <w:abstractNum w:abstractNumId="12" w15:restartNumberingAfterBreak="0">
     <w:nsid w:val="79103CDC"/>
     <w:multiLevelType w:val="hybridMultilevel"/>
     <w:tmpl w:val="EC4CA0E8"/>
@@ -19383,7 +19647,120 @@
       </w:rPr>
     </w:lvl>
   </w:abstractNum>
-  <w:abstractNum w:abstractNumId="10" w15:restartNumberingAfterBreak="0">
+  <w:abstractNum w:abstractNumId="13" w15:restartNumberingAfterBreak="0">
+    <w:nsid w:val="7BBE6CF1"/>
+    <w:multiLevelType w:val="hybridMultilevel"/>
+    <w:tmpl w:val="4A54DB80"/>
+    <w:lvl w:ilvl="0" w:tplc="00000002">
+      <w:start w:val="10"/>
+      <w:numFmt w:val="bullet"/>
+      <w:lvlText w:val="-"/>
+      <w:lvlJc w:val="left"/>
+      <w:pPr>
+        <w:ind w:left="1440" w:hanging="360"/>
+      </w:pPr>
+      <w:rPr>
+        <w:rFonts w:ascii="Times New Roman" w:hAnsi="Times New Roman" w:cs="Times New Roman" w:hint="default"/>
+      </w:rPr>
+    </w:lvl>
+    <w:lvl w:ilvl="1" w:tplc="04090003" w:tentative="1">
+      <w:start w:val="1"/>
+      <w:numFmt w:val="bullet"/>
+      <w:lvlText w:val="o"/>
+      <w:lvlJc w:val="left"/>
+      <w:pPr>
+        <w:ind w:left="2160" w:hanging="360"/>
+      </w:pPr>
+      <w:rPr>
+        <w:rFonts w:ascii="Courier New" w:hAnsi="Courier New" w:cs="Courier New" w:hint="default"/>
+      </w:rPr>
+    </w:lvl>
+    <w:lvl w:ilvl="2" w:tplc="04090005" w:tentative="1">
+      <w:start w:val="1"/>
+      <w:numFmt w:val="bullet"/>
+      <w:lvlText w:val=""/>
+      <w:lvlJc w:val="left"/>
+      <w:pPr>
+        <w:ind w:left="2880" w:hanging="360"/>
+      </w:pPr>
+      <w:rPr>
+        <w:rFonts w:ascii="Wingdings" w:hAnsi="Wingdings" w:hint="default"/>
+      </w:rPr>
+    </w:lvl>
+    <w:lvl w:ilvl="3" w:tplc="04090001" w:tentative="1">
+      <w:start w:val="1"/>
+      <w:numFmt w:val="bullet"/>
+      <w:lvlText w:val=""/>
+      <w:lvlJc w:val="left"/>
+      <w:pPr>
+        <w:ind w:left="3600" w:hanging="360"/>
+      </w:pPr>
+      <w:rPr>
+        <w:rFonts w:ascii="Symbol" w:hAnsi="Symbol" w:hint="default"/>
+      </w:rPr>
+    </w:lvl>
+    <w:lvl w:ilvl="4" w:tplc="04090003" w:tentative="1">
+      <w:start w:val="1"/>
+      <w:numFmt w:val="bullet"/>
+      <w:lvlText w:val="o"/>
+      <w:lvlJc w:val="left"/>
+      <w:pPr>
+        <w:ind w:left="4320" w:hanging="360"/>
+      </w:pPr>
+      <w:rPr>
+        <w:rFonts w:ascii="Courier New" w:hAnsi="Courier New" w:cs="Courier New" w:hint="default"/>
+      </w:rPr>
+    </w:lvl>
+    <w:lvl w:ilvl="5" w:tplc="04090005" w:tentative="1">
+      <w:start w:val="1"/>
+      <w:numFmt w:val="bullet"/>
+      <w:lvlText w:val=""/>
+      <w:lvlJc w:val="left"/>
+      <w:pPr>
+        <w:ind w:left="5040" w:hanging="360"/>
+      </w:pPr>
+      <w:rPr>
+        <w:rFonts w:ascii="Wingdings" w:hAnsi="Wingdings" w:hint="default"/>
+      </w:rPr>
+    </w:lvl>
+    <w:lvl w:ilvl="6" w:tplc="04090001" w:tentative="1">
+      <w:start w:val="1"/>
+      <w:numFmt w:val="bullet"/>
+      <w:lvlText w:val=""/>
+      <w:lvlJc w:val="left"/>
+      <w:pPr>
+        <w:ind w:left="5760" w:hanging="360"/>
+      </w:pPr>
+      <w:rPr>
+        <w:rFonts w:ascii="Symbol" w:hAnsi="Symbol" w:hint="default"/>
+      </w:rPr>
+    </w:lvl>
+    <w:lvl w:ilvl="7" w:tplc="04090003" w:tentative="1">
+      <w:start w:val="1"/>
+      <w:numFmt w:val="bullet"/>
+      <w:lvlText w:val="o"/>
+      <w:lvlJc w:val="left"/>
+      <w:pPr>
+        <w:ind w:left="6480" w:hanging="360"/>
+      </w:pPr>
+      <w:rPr>
+        <w:rFonts w:ascii="Courier New" w:hAnsi="Courier New" w:cs="Courier New" w:hint="default"/>
+      </w:rPr>
+    </w:lvl>
+    <w:lvl w:ilvl="8" w:tplc="04090005" w:tentative="1">
+      <w:start w:val="1"/>
+      <w:numFmt w:val="bullet"/>
+      <w:lvlText w:val=""/>
+      <w:lvlJc w:val="left"/>
+      <w:pPr>
+        <w:ind w:left="7200" w:hanging="360"/>
+      </w:pPr>
+      <w:rPr>
+        <w:rFonts w:ascii="Wingdings" w:hAnsi="Wingdings" w:hint="default"/>
+      </w:rPr>
+    </w:lvl>
+  </w:abstractNum>
+  <w:abstractNum w:abstractNumId="14" w15:restartNumberingAfterBreak="0">
     <w:nsid w:val="7CD83F88"/>
     <w:multiLevelType w:val="hybridMultilevel"/>
     <w:tmpl w:val="26C0EC80"/>
@@ -19488,13 +19865,13 @@
     <w:abstractNumId w:val="5"/>
   </w:num>
   <w:num w:numId="7" w16cid:durableId="1256746824">
-    <w:abstractNumId w:val="7"/>
+    <w:abstractNumId w:val="10"/>
   </w:num>
   <w:num w:numId="8" w16cid:durableId="1301376486">
-    <w:abstractNumId w:val="8"/>
+    <w:abstractNumId w:val="11"/>
   </w:num>
   <w:num w:numId="9" w16cid:durableId="796459103">
-    <w:abstractNumId w:val="10"/>
+    <w:abstractNumId w:val="14"/>
   </w:num>
   <w:num w:numId="10" w16cid:durableId="504130951">
     <w:abstractNumId w:val="0"/>
@@ -19527,10 +19904,22 @@
     </w:lvlOverride>
   </w:num>
   <w:num w:numId="11" w16cid:durableId="506209015">
+    <w:abstractNumId w:val="9"/>
+  </w:num>
+  <w:num w:numId="12" w16cid:durableId="1278565731">
+    <w:abstractNumId w:val="12"/>
+  </w:num>
+  <w:num w:numId="13" w16cid:durableId="2094738073">
+    <w:abstractNumId w:val="13"/>
+  </w:num>
+  <w:num w:numId="14" w16cid:durableId="1646397962">
+    <w:abstractNumId w:val="8"/>
+  </w:num>
+  <w:num w:numId="15" w16cid:durableId="94712285">
     <w:abstractNumId w:val="6"/>
   </w:num>
-  <w:num w:numId="12" w16cid:durableId="1278565731">
-    <w:abstractNumId w:val="9"/>
+  <w:num w:numId="16" w16cid:durableId="1693532037">
+    <w:abstractNumId w:val="7"/>
   </w:num>
 </w:numbering>
 </file>
@@ -20126,6 +20515,7 @@
   <w:style w:type="character" w:default="1" w:styleId="DefaultParagraphFont">
     <w:name w:val="Default Paragraph Font"/>
     <w:uiPriority w:val="1"/>
+    <w:semiHidden/>
     <w:unhideWhenUsed/>
   </w:style>
   <w:style w:type="table" w:default="1" w:styleId="TableNormal">

</xml_diff>